<commit_message>
added tf file fo restaurant review with movie review
added tf file fo restaurant review with movie review
</commit_message>
<xml_diff>
--- a/Restaurant_Review_Analysis_Final_v1.docx
+++ b/Restaurant_Review_Analysis_Final_v1.docx
@@ -766,6 +766,53 @@
     </w:p>
     <w:p>
       <w:pPr>
+        <w:pStyle w:val="SourceCode"/>
+      </w:pPr>
+      <w:r>
+        <w:rPr>
+          <w:rStyle w:val="VerbatimChar"/>
+        </w:rPr>
+        <w:t xml:space="preserve">##   Category     flag Total</w:t>
+      </w:r>
+      <w:r>
+        <w:br w:type="textWrapping"/>
+      </w:r>
+      <w:r>
+        <w:rPr>
+          <w:rStyle w:val="VerbatimChar"/>
+        </w:rPr>
+        <w:t xml:space="preserve">## 1  SERVICE Positive    47</w:t>
+      </w:r>
+      <w:r>
+        <w:br w:type="textWrapping"/>
+      </w:r>
+      <w:r>
+        <w:rPr>
+          <w:rStyle w:val="VerbatimChar"/>
+        </w:rPr>
+        <w:t xml:space="preserve">## 2  SERVICE Negative    39</w:t>
+      </w:r>
+      <w:r>
+        <w:br w:type="textWrapping"/>
+      </w:r>
+      <w:r>
+        <w:rPr>
+          <w:rStyle w:val="VerbatimChar"/>
+        </w:rPr>
+        <w:t xml:space="preserve">## 3     FOOD Positive    47</w:t>
+      </w:r>
+      <w:r>
+        <w:br w:type="textWrapping"/>
+      </w:r>
+      <w:r>
+        <w:rPr>
+          <w:rStyle w:val="VerbatimChar"/>
+        </w:rPr>
+        <w:t xml:space="preserve">## 4     FOOD Negative    39</w:t>
+      </w:r>
+    </w:p>
+    <w:p>
+      <w:pPr>
         <w:pStyle w:val="Heading2"/>
       </w:pPr>
       <w:bookmarkStart w:id="42" w:name="reviews-commenting-about-restaurant-staff"/>
@@ -913,6 +960,164 @@
         </w:drawing>
       </w:r>
     </w:p>
+    <w:p>
+      <w:pPr>
+        <w:pStyle w:val="SourceCode"/>
+      </w:pPr>
+      <w:r>
+        <w:rPr>
+          <w:rStyle w:val="VerbatimChar"/>
+        </w:rPr>
+        <w:t xml:space="preserve">##   Category     flag Total</w:t>
+      </w:r>
+      <w:r>
+        <w:br w:type="textWrapping"/>
+      </w:r>
+      <w:r>
+        <w:rPr>
+          <w:rStyle w:val="VerbatimChar"/>
+        </w:rPr>
+        <w:t xml:space="preserve">## 1  SERVICE Positive    47</w:t>
+      </w:r>
+      <w:r>
+        <w:br w:type="textWrapping"/>
+      </w:r>
+      <w:r>
+        <w:rPr>
+          <w:rStyle w:val="VerbatimChar"/>
+        </w:rPr>
+        <w:t xml:space="preserve">## 2  SERVICE Negative    39</w:t>
+      </w:r>
+      <w:r>
+        <w:br w:type="textWrapping"/>
+      </w:r>
+      <w:r>
+        <w:rPr>
+          <w:rStyle w:val="VerbatimChar"/>
+        </w:rPr>
+        <w:t xml:space="preserve">## 3     FOOD Positive    47</w:t>
+      </w:r>
+      <w:r>
+        <w:br w:type="textWrapping"/>
+      </w:r>
+      <w:r>
+        <w:rPr>
+          <w:rStyle w:val="VerbatimChar"/>
+        </w:rPr>
+        <w:t xml:space="preserve">## 4     FOOD Negative    39</w:t>
+      </w:r>
+      <w:r>
+        <w:br w:type="textWrapping"/>
+      </w:r>
+      <w:r>
+        <w:rPr>
+          <w:rStyle w:val="VerbatimChar"/>
+        </w:rPr>
+        <w:t xml:space="preserve">## 5    STAFF Positive    47</w:t>
+      </w:r>
+      <w:r>
+        <w:br w:type="textWrapping"/>
+      </w:r>
+      <w:r>
+        <w:rPr>
+          <w:rStyle w:val="VerbatimChar"/>
+        </w:rPr>
+        <w:t xml:space="preserve">## 6    STAFF Negative    39</w:t>
+      </w:r>
+    </w:p>
+    <w:p>
+      <w:pPr>
+        <w:pStyle w:val="FirstParagraph"/>
+      </w:pPr>
+      <w:r>
+        <w:drawing>
+          <wp:inline>
+            <wp:extent cx="4610100" cy="3695700"/>
+            <wp:effectExtent b="0" l="0" r="0" t="0"/>
+            <wp:docPr descr="" id="1" name="Picture"/>
+            <a:graphic>
+              <a:graphicData uri="http://schemas.openxmlformats.org/drawingml/2006/picture">
+                <pic:pic>
+                  <pic:nvPicPr>
+                    <pic:cNvPr descr="Restaurant_Review_Analysis_Final_v1_files/figure-docx/unnamed-chunk-5-4.png" id="0" name="Picture"/>
+                    <pic:cNvPicPr>
+                      <a:picLocks noChangeArrowheads="1" noChangeAspect="1"/>
+                    </pic:cNvPicPr>
+                  </pic:nvPicPr>
+                  <pic:blipFill>
+                    <a:blip r:embed="rId46"/>
+                    <a:stretch>
+                      <a:fillRect/>
+                    </a:stretch>
+                  </pic:blipFill>
+                  <pic:spPr bwMode="auto">
+                    <a:xfrm>
+                      <a:off x="0" y="0"/>
+                      <a:ext cx="4610100" cy="3695700"/>
+                    </a:xfrm>
+                    <a:prstGeom prst="rect">
+                      <a:avLst/>
+                    </a:prstGeom>
+                    <a:noFill/>
+                    <a:ln w="9525">
+                      <a:noFill/>
+                      <a:headEnd/>
+                      <a:tailEnd/>
+                    </a:ln>
+                  </pic:spPr>
+                </pic:pic>
+              </a:graphicData>
+            </a:graphic>
+          </wp:inline>
+        </w:drawing>
+      </w:r>
+    </w:p>
+    <w:p>
+      <w:pPr>
+        <w:pStyle w:val="Heading2"/>
+      </w:pPr>
+      <w:bookmarkStart w:id="47" w:name="model-building-requirement"/>
+      <w:bookmarkEnd w:id="47"/>
+      <w:r>
+        <w:t xml:space="preserve">Model Building Requirement</w:t>
+      </w:r>
+    </w:p>
+    <w:p>
+      <w:pPr>
+        <w:pStyle w:val="Heading2"/>
+      </w:pPr>
+      <w:bookmarkStart w:id="48" w:name="languagetool-used"/>
+      <w:bookmarkEnd w:id="48"/>
+      <w:r>
+        <w:t xml:space="preserve">Language/Tool Used :</w:t>
+      </w:r>
+    </w:p>
+    <w:p>
+      <w:pPr>
+        <w:pStyle w:val="FirstParagraph"/>
+      </w:pPr>
+      <w:r>
+        <w:t xml:space="preserve">R &amp; Python</w:t>
+      </w:r>
+    </w:p>
+    <w:p>
+      <w:pPr>
+        <w:pStyle w:val="Heading2"/>
+      </w:pPr>
+      <w:bookmarkStart w:id="49" w:name="dataset-size"/>
+      <w:bookmarkEnd w:id="49"/>
+      <w:r>
+        <w:t xml:space="preserve">Dataset Size :</w:t>
+      </w:r>
+    </w:p>
+    <w:p>
+      <w:pPr>
+        <w:pStyle w:val="FirstParagraph"/>
+      </w:pPr>
+      <w:r>
+        <w:t xml:space="preserve">Large data size will help to build good model with max. accuracy(More than 2000 reviews will give good picture in this case).</w:t>
+      </w:r>
+    </w:p>
     <w:sectPr/>
   </w:body>
 </w:document>
@@ -1021,7 +1226,7 @@
     </w:lvl>
   </w:abstractNum>
   <w:abstractNum w:abstractNumId="990">
-    <w:nsid w:val="ce83f90b"/>
+    <w:nsid w:val="5a74b0d8"/>
     <w:multiLevelType w:val="multilevel"/>
     <w:lvl w:ilvl="0">
       <w:numFmt w:val="bullet"/>

</xml_diff>